<commit_message>
did some code cleanup
</commit_message>
<xml_diff>
--- a/READ ME.docx
+++ b/READ ME.docx
@@ -95,7 +95,7 @@
                     <pic:cNvPicPr/>
                   </pic:nvPicPr>
                   <pic:blipFill>
-                    <a:blip r:embed="rId4" cstate="print">
+                    <a:blip r:embed="rId5" cstate="print">
                       <a:extLst>
                         <a:ext uri="{28A0092B-C50C-407E-A947-70E740481C1C}">
                           <a14:useLocalDpi xmlns:a14="http://schemas.microsoft.com/office/drawing/2010/main" val="0"/>
@@ -122,6 +122,287 @@
         </w:drawing>
       </w:r>
     </w:p>
+    <w:p/>
+    <w:p>
+      <w:r>
+        <w:t>Technologies used includes:</w:t>
+      </w:r>
+    </w:p>
+    <w:p>
+      <w:pPr>
+        <w:pStyle w:val="ListParagraph"/>
+        <w:numPr>
+          <w:ilvl w:val="0"/>
+          <w:numId w:val="1"/>
+        </w:numPr>
+      </w:pPr>
+      <w:r>
+        <w:t>HTML</w:t>
+      </w:r>
+    </w:p>
+    <w:p>
+      <w:pPr>
+        <w:pStyle w:val="ListParagraph"/>
+        <w:numPr>
+          <w:ilvl w:val="0"/>
+          <w:numId w:val="1"/>
+        </w:numPr>
+      </w:pPr>
+      <w:r>
+        <w:t>CSS</w:t>
+      </w:r>
+    </w:p>
+    <w:p>
+      <w:pPr>
+        <w:pStyle w:val="ListParagraph"/>
+        <w:numPr>
+          <w:ilvl w:val="0"/>
+          <w:numId w:val="1"/>
+        </w:numPr>
+      </w:pPr>
+      <w:r>
+        <w:t>JavaScript</w:t>
+      </w:r>
+    </w:p>
+    <w:p/>
+    <w:p>
+      <w:r>
+        <w:t xml:space="preserve">Browser compliant: </w:t>
+      </w:r>
+      <w:r>
+        <w:t>C</w:t>
+      </w:r>
+      <w:r>
+        <w:t xml:space="preserve">hrome, IE, Firefox </w:t>
+      </w:r>
+    </w:p>
+    <w:p/>
+    <w:p>
+      <w:pPr>
+        <w:rPr>
+          <w:b/>
+          <w:bCs/>
+        </w:rPr>
+      </w:pPr>
+    </w:p>
+    <w:p>
+      <w:pPr>
+        <w:rPr>
+          <w:b/>
+          <w:bCs/>
+        </w:rPr>
+      </w:pPr>
+    </w:p>
+    <w:p>
+      <w:pPr>
+        <w:rPr>
+          <w:b/>
+          <w:bCs/>
+        </w:rPr>
+      </w:pPr>
+      <w:r>
+        <w:rPr>
+          <w:b/>
+          <w:bCs/>
+        </w:rPr>
+        <w:lastRenderedPageBreak/>
+        <w:t xml:space="preserve">MVP </w:t>
+      </w:r>
+      <w:r>
+        <w:rPr>
+          <w:b/>
+          <w:bCs/>
+        </w:rPr>
+        <w:t>User Stories:</w:t>
+      </w:r>
+    </w:p>
+    <w:p>
+      <w:pPr>
+        <w:pStyle w:val="ListParagraph"/>
+        <w:numPr>
+          <w:ilvl w:val="0"/>
+          <w:numId w:val="2"/>
+        </w:numPr>
+      </w:pPr>
+      <w:r>
+        <w:t>As a user I want to see a Trivia welcome page, with some encouragement to play. For ex. Perfect scorer will also get $100.</w:t>
+      </w:r>
+    </w:p>
+    <w:p>
+      <w:pPr>
+        <w:pStyle w:val="ListParagraph"/>
+        <w:numPr>
+          <w:ilvl w:val="0"/>
+          <w:numId w:val="2"/>
+        </w:numPr>
+      </w:pPr>
+      <w:r>
+        <w:t>As a user I would like to enter my name before playing</w:t>
+      </w:r>
+    </w:p>
+    <w:p>
+      <w:pPr>
+        <w:pStyle w:val="ListParagraph"/>
+        <w:numPr>
+          <w:ilvl w:val="0"/>
+          <w:numId w:val="2"/>
+        </w:numPr>
+      </w:pPr>
+      <w:r>
+        <w:t>As a user I want to see a Play and Next buttons.</w:t>
+      </w:r>
+    </w:p>
+    <w:p>
+      <w:pPr>
+        <w:pStyle w:val="ListParagraph"/>
+        <w:numPr>
+          <w:ilvl w:val="0"/>
+          <w:numId w:val="2"/>
+        </w:numPr>
+      </w:pPr>
+      <w:r>
+        <w:t>As a user when I click on Play button, I want to see the first Trivia question</w:t>
+      </w:r>
+    </w:p>
+    <w:p>
+      <w:pPr>
+        <w:pStyle w:val="ListParagraph"/>
+        <w:numPr>
+          <w:ilvl w:val="0"/>
+          <w:numId w:val="2"/>
+        </w:numPr>
+      </w:pPr>
+      <w:r>
+        <w:t>As a user when I click on the options presented in the answer, I want to see an alert message to indicate that I selected the right or wrong answer</w:t>
+      </w:r>
+    </w:p>
+    <w:p>
+      <w:pPr>
+        <w:pStyle w:val="ListParagraph"/>
+        <w:numPr>
+          <w:ilvl w:val="0"/>
+          <w:numId w:val="2"/>
+        </w:numPr>
+      </w:pPr>
+      <w:r>
+        <w:t>As a user, when I select the answer, I want to see my score updated</w:t>
+      </w:r>
+    </w:p>
+    <w:p>
+      <w:pPr>
+        <w:pStyle w:val="ListParagraph"/>
+        <w:numPr>
+          <w:ilvl w:val="0"/>
+          <w:numId w:val="2"/>
+        </w:numPr>
+      </w:pPr>
+      <w:r>
+        <w:t>As a user, when I click on NEXT button, I want to see the next trivia question</w:t>
+      </w:r>
+    </w:p>
+    <w:p>
+      <w:pPr>
+        <w:pStyle w:val="ListParagraph"/>
+        <w:numPr>
+          <w:ilvl w:val="0"/>
+          <w:numId w:val="2"/>
+        </w:numPr>
+      </w:pPr>
+      <w:r>
+        <w:t>When all questions are answered, I want to see the results of the game with appropriate user messages.</w:t>
+      </w:r>
+    </w:p>
+    <w:p/>
+    <w:p>
+      <w:pPr>
+        <w:rPr>
+          <w:b/>
+          <w:bCs/>
+        </w:rPr>
+      </w:pPr>
+      <w:r>
+        <w:rPr>
+          <w:b/>
+          <w:bCs/>
+        </w:rPr>
+        <w:t>Nice to Haves:</w:t>
+      </w:r>
+    </w:p>
+    <w:p>
+      <w:pPr>
+        <w:pStyle w:val="ListParagraph"/>
+        <w:numPr>
+          <w:ilvl w:val="0"/>
+          <w:numId w:val="2"/>
+        </w:numPr>
+      </w:pPr>
+      <w:r>
+        <w:t>As a user I would like to see the list of trivia questions and answers after I answer each question</w:t>
+      </w:r>
+    </w:p>
+    <w:p>
+      <w:pPr>
+        <w:pStyle w:val="ListParagraph"/>
+        <w:numPr>
+          <w:ilvl w:val="0"/>
+          <w:numId w:val="2"/>
+        </w:numPr>
+      </w:pPr>
+      <w:r>
+        <w:t>It would be nice to see the timer for the game., which can alert after time outs</w:t>
+      </w:r>
+    </w:p>
+    <w:p/>
+    <w:p>
+      <w:pPr>
+        <w:rPr>
+          <w:b/>
+          <w:bCs/>
+        </w:rPr>
+      </w:pPr>
+      <w:r>
+        <w:rPr>
+          <w:b/>
+          <w:bCs/>
+        </w:rPr>
+        <w:t>Future items:</w:t>
+      </w:r>
+    </w:p>
+    <w:p>
+      <w:pPr>
+        <w:pStyle w:val="ListParagraph"/>
+        <w:numPr>
+          <w:ilvl w:val="0"/>
+          <w:numId w:val="3"/>
+        </w:numPr>
+      </w:pPr>
+      <w:r>
+        <w:t xml:space="preserve">We will require trivia game categories. For example, country flags challenge OR foods and </w:t>
+      </w:r>
+      <w:r>
+        <w:t>cultures</w:t>
+      </w:r>
+    </w:p>
+    <w:p>
+      <w:pPr>
+        <w:pStyle w:val="ListParagraph"/>
+        <w:numPr>
+          <w:ilvl w:val="0"/>
+          <w:numId w:val="3"/>
+        </w:numPr>
+      </w:pPr>
+      <w:r>
+        <w:t xml:space="preserve">As </w:t>
+      </w:r>
+      <w:proofErr w:type="gramStart"/>
+      <w:r>
+        <w:t>a</w:t>
+      </w:r>
+      <w:proofErr w:type="gramEnd"/>
+      <w:r>
+        <w:t xml:space="preserve"> admin, the ability to create new questionnaire </w:t>
+      </w:r>
+    </w:p>
     <w:sectPr>
       <w:pgSz w:w="12240" w:h="15840"/>
       <w:pgMar w:top="1440" w:right="1440" w:bottom="1440" w:left="1440" w:header="720" w:footer="720" w:gutter="0"/>
@@ -130,6 +411,310 @@
     </w:sectPr>
   </w:body>
 </w:document>
+</file>
+
+<file path=word/numbering.xml><?xml version="1.0" encoding="utf-8"?>
+<w:numbering xmlns:wpc="http://schemas.microsoft.com/office/word/2010/wordprocessingCanvas" xmlns:cx="http://schemas.microsoft.com/office/drawing/2014/chartex" xmlns:cx1="http://schemas.microsoft.com/office/drawing/2015/9/8/chartex" xmlns:cx2="http://schemas.microsoft.com/office/drawing/2015/10/21/chartex" xmlns:cx3="http://schemas.microsoft.com/office/drawing/2016/5/9/chartex" xmlns:cx4="http://schemas.microsoft.com/office/drawing/2016/5/10/chartex" xmlns:cx5="http://schemas.microsoft.com/office/drawing/2016/5/11/chartex" xmlns:cx6="http://schemas.microsoft.com/office/drawing/2016/5/12/chartex" xmlns:cx7="http://schemas.microsoft.com/office/drawing/2016/5/13/chartex" xmlns:cx8="http://schemas.microsoft.com/office/drawing/2016/5/14/chartex" xmlns:mc="http://schemas.openxmlformats.org/markup-compatibility/2006" xmlns:aink="http://schemas.microsoft.com/office/drawing/2016/ink" xmlns:am3d="http://schemas.microsoft.com/office/drawing/2017/model3d" xmlns:o="urn:schemas-microsoft-com:office:office" xmlns:r="http://schemas.openxmlformats.org/officeDocument/2006/relationships" xmlns:m="http://schemas.openxmlformats.org/officeDocument/2006/math" xmlns:v="urn:schemas-microsoft-com:vml" xmlns:wp14="http://schemas.microsoft.com/office/word/2010/wordprocessingDrawing" xmlns:wp="http://schemas.openxmlformats.org/drawingml/2006/wordprocessingDrawing" xmlns:w10="urn:schemas-microsoft-com:office:word" xmlns:w="http://schemas.openxmlformats.org/wordprocessingml/2006/main" xmlns:w14="http://schemas.microsoft.com/office/word/2010/wordml" xmlns:w15="http://schemas.microsoft.com/office/word/2012/wordml" xmlns:w16cex="http://schemas.microsoft.com/office/word/2018/wordml/cex" xmlns:w16cid="http://schemas.microsoft.com/office/word/2016/wordml/cid" xmlns:w16="http://schemas.microsoft.com/office/word/2018/wordml" xmlns:w16se="http://schemas.microsoft.com/office/word/2015/wordml/symex" xmlns:wpg="http://schemas.microsoft.com/office/word/2010/wordprocessingGroup" xmlns:wpi="http://schemas.microsoft.com/office/word/2010/wordprocessingInk" xmlns:wne="http://schemas.microsoft.com/office/word/2006/wordml" xmlns:wps="http://schemas.microsoft.com/office/word/2010/wordprocessingShape" mc:Ignorable="w14 w15 w16se w16cid w16 w16cex wp14">
+  <w:abstractNum w:abstractNumId="0" w15:restartNumberingAfterBreak="0">
+    <w:nsid w:val="3CB93C73"/>
+    <w:multiLevelType w:val="hybridMultilevel"/>
+    <w:tmpl w:val="BFDE17B6"/>
+    <w:lvl w:ilvl="0" w:tplc="04090019">
+      <w:start w:val="1"/>
+      <w:numFmt w:val="lowerLetter"/>
+      <w:lvlText w:val="%1."/>
+      <w:lvlJc w:val="left"/>
+      <w:pPr>
+        <w:ind w:left="720" w:hanging="360"/>
+      </w:pPr>
+      <w:rPr>
+        <w:rFonts w:hint="default"/>
+      </w:rPr>
+    </w:lvl>
+    <w:lvl w:ilvl="1" w:tplc="04090019" w:tentative="1">
+      <w:start w:val="1"/>
+      <w:numFmt w:val="lowerLetter"/>
+      <w:lvlText w:val="%2."/>
+      <w:lvlJc w:val="left"/>
+      <w:pPr>
+        <w:ind w:left="1440" w:hanging="360"/>
+      </w:pPr>
+    </w:lvl>
+    <w:lvl w:ilvl="2" w:tplc="0409001B" w:tentative="1">
+      <w:start w:val="1"/>
+      <w:numFmt w:val="lowerRoman"/>
+      <w:lvlText w:val="%3."/>
+      <w:lvlJc w:val="right"/>
+      <w:pPr>
+        <w:ind w:left="2160" w:hanging="180"/>
+      </w:pPr>
+    </w:lvl>
+    <w:lvl w:ilvl="3" w:tplc="0409000F" w:tentative="1">
+      <w:start w:val="1"/>
+      <w:numFmt w:val="decimal"/>
+      <w:lvlText w:val="%4."/>
+      <w:lvlJc w:val="left"/>
+      <w:pPr>
+        <w:ind w:left="2880" w:hanging="360"/>
+      </w:pPr>
+    </w:lvl>
+    <w:lvl w:ilvl="4" w:tplc="04090019" w:tentative="1">
+      <w:start w:val="1"/>
+      <w:numFmt w:val="lowerLetter"/>
+      <w:lvlText w:val="%5."/>
+      <w:lvlJc w:val="left"/>
+      <w:pPr>
+        <w:ind w:left="3600" w:hanging="360"/>
+      </w:pPr>
+    </w:lvl>
+    <w:lvl w:ilvl="5" w:tplc="0409001B" w:tentative="1">
+      <w:start w:val="1"/>
+      <w:numFmt w:val="lowerRoman"/>
+      <w:lvlText w:val="%6."/>
+      <w:lvlJc w:val="right"/>
+      <w:pPr>
+        <w:ind w:left="4320" w:hanging="180"/>
+      </w:pPr>
+    </w:lvl>
+    <w:lvl w:ilvl="6" w:tplc="0409000F" w:tentative="1">
+      <w:start w:val="1"/>
+      <w:numFmt w:val="decimal"/>
+      <w:lvlText w:val="%7."/>
+      <w:lvlJc w:val="left"/>
+      <w:pPr>
+        <w:ind w:left="5040" w:hanging="360"/>
+      </w:pPr>
+    </w:lvl>
+    <w:lvl w:ilvl="7" w:tplc="04090019" w:tentative="1">
+      <w:start w:val="1"/>
+      <w:numFmt w:val="lowerLetter"/>
+      <w:lvlText w:val="%8."/>
+      <w:lvlJc w:val="left"/>
+      <w:pPr>
+        <w:ind w:left="5760" w:hanging="360"/>
+      </w:pPr>
+    </w:lvl>
+    <w:lvl w:ilvl="8" w:tplc="0409001B" w:tentative="1">
+      <w:start w:val="1"/>
+      <w:numFmt w:val="lowerRoman"/>
+      <w:lvlText w:val="%9."/>
+      <w:lvlJc w:val="right"/>
+      <w:pPr>
+        <w:ind w:left="6480" w:hanging="180"/>
+      </w:pPr>
+    </w:lvl>
+  </w:abstractNum>
+  <w:abstractNum w:abstractNumId="1" w15:restartNumberingAfterBreak="0">
+    <w:nsid w:val="58324F77"/>
+    <w:multiLevelType w:val="hybridMultilevel"/>
+    <w:tmpl w:val="FB2A4738"/>
+    <w:lvl w:ilvl="0" w:tplc="0409000F">
+      <w:start w:val="1"/>
+      <w:numFmt w:val="decimal"/>
+      <w:lvlText w:val="%1."/>
+      <w:lvlJc w:val="left"/>
+      <w:pPr>
+        <w:ind w:left="720" w:hanging="360"/>
+      </w:pPr>
+      <w:rPr>
+        <w:rFonts w:hint="default"/>
+      </w:rPr>
+    </w:lvl>
+    <w:lvl w:ilvl="1" w:tplc="04090019" w:tentative="1">
+      <w:start w:val="1"/>
+      <w:numFmt w:val="lowerLetter"/>
+      <w:lvlText w:val="%2."/>
+      <w:lvlJc w:val="left"/>
+      <w:pPr>
+        <w:ind w:left="1440" w:hanging="360"/>
+      </w:pPr>
+    </w:lvl>
+    <w:lvl w:ilvl="2" w:tplc="0409001B" w:tentative="1">
+      <w:start w:val="1"/>
+      <w:numFmt w:val="lowerRoman"/>
+      <w:lvlText w:val="%3."/>
+      <w:lvlJc w:val="right"/>
+      <w:pPr>
+        <w:ind w:left="2160" w:hanging="180"/>
+      </w:pPr>
+    </w:lvl>
+    <w:lvl w:ilvl="3" w:tplc="0409000F" w:tentative="1">
+      <w:start w:val="1"/>
+      <w:numFmt w:val="decimal"/>
+      <w:lvlText w:val="%4."/>
+      <w:lvlJc w:val="left"/>
+      <w:pPr>
+        <w:ind w:left="2880" w:hanging="360"/>
+      </w:pPr>
+    </w:lvl>
+    <w:lvl w:ilvl="4" w:tplc="04090019" w:tentative="1">
+      <w:start w:val="1"/>
+      <w:numFmt w:val="lowerLetter"/>
+      <w:lvlText w:val="%5."/>
+      <w:lvlJc w:val="left"/>
+      <w:pPr>
+        <w:ind w:left="3600" w:hanging="360"/>
+      </w:pPr>
+    </w:lvl>
+    <w:lvl w:ilvl="5" w:tplc="0409001B" w:tentative="1">
+      <w:start w:val="1"/>
+      <w:numFmt w:val="lowerRoman"/>
+      <w:lvlText w:val="%6."/>
+      <w:lvlJc w:val="right"/>
+      <w:pPr>
+        <w:ind w:left="4320" w:hanging="180"/>
+      </w:pPr>
+    </w:lvl>
+    <w:lvl w:ilvl="6" w:tplc="0409000F" w:tentative="1">
+      <w:start w:val="1"/>
+      <w:numFmt w:val="decimal"/>
+      <w:lvlText w:val="%7."/>
+      <w:lvlJc w:val="left"/>
+      <w:pPr>
+        <w:ind w:left="5040" w:hanging="360"/>
+      </w:pPr>
+    </w:lvl>
+    <w:lvl w:ilvl="7" w:tplc="04090019" w:tentative="1">
+      <w:start w:val="1"/>
+      <w:numFmt w:val="lowerLetter"/>
+      <w:lvlText w:val="%8."/>
+      <w:lvlJc w:val="left"/>
+      <w:pPr>
+        <w:ind w:left="5760" w:hanging="360"/>
+      </w:pPr>
+    </w:lvl>
+    <w:lvl w:ilvl="8" w:tplc="0409001B" w:tentative="1">
+      <w:start w:val="1"/>
+      <w:numFmt w:val="lowerRoman"/>
+      <w:lvlText w:val="%9."/>
+      <w:lvlJc w:val="right"/>
+      <w:pPr>
+        <w:ind w:left="6480" w:hanging="180"/>
+      </w:pPr>
+    </w:lvl>
+  </w:abstractNum>
+  <w:abstractNum w:abstractNumId="2" w15:restartNumberingAfterBreak="0">
+    <w:nsid w:val="61F257DA"/>
+    <w:multiLevelType w:val="hybridMultilevel"/>
+    <w:tmpl w:val="3E92F064"/>
+    <w:lvl w:ilvl="0" w:tplc="A342B6AA">
+      <w:numFmt w:val="bullet"/>
+      <w:lvlText w:val="-"/>
+      <w:lvlJc w:val="left"/>
+      <w:pPr>
+        <w:ind w:left="720" w:hanging="360"/>
+      </w:pPr>
+      <w:rPr>
+        <w:rFonts w:ascii="Calibri" w:eastAsiaTheme="minorHAnsi" w:hAnsi="Calibri" w:cs="Calibri" w:hint="default"/>
+      </w:rPr>
+    </w:lvl>
+    <w:lvl w:ilvl="1" w:tplc="04090003" w:tentative="1">
+      <w:start w:val="1"/>
+      <w:numFmt w:val="bullet"/>
+      <w:lvlText w:val="o"/>
+      <w:lvlJc w:val="left"/>
+      <w:pPr>
+        <w:ind w:left="1440" w:hanging="360"/>
+      </w:pPr>
+      <w:rPr>
+        <w:rFonts w:ascii="Courier New" w:hAnsi="Courier New" w:cs="Courier New" w:hint="default"/>
+      </w:rPr>
+    </w:lvl>
+    <w:lvl w:ilvl="2" w:tplc="04090005" w:tentative="1">
+      <w:start w:val="1"/>
+      <w:numFmt w:val="bullet"/>
+      <w:lvlText w:val=""/>
+      <w:lvlJc w:val="left"/>
+      <w:pPr>
+        <w:ind w:left="2160" w:hanging="360"/>
+      </w:pPr>
+      <w:rPr>
+        <w:rFonts w:ascii="Wingdings" w:hAnsi="Wingdings" w:hint="default"/>
+      </w:rPr>
+    </w:lvl>
+    <w:lvl w:ilvl="3" w:tplc="04090001" w:tentative="1">
+      <w:start w:val="1"/>
+      <w:numFmt w:val="bullet"/>
+      <w:lvlText w:val=""/>
+      <w:lvlJc w:val="left"/>
+      <w:pPr>
+        <w:ind w:left="2880" w:hanging="360"/>
+      </w:pPr>
+      <w:rPr>
+        <w:rFonts w:ascii="Symbol" w:hAnsi="Symbol" w:hint="default"/>
+      </w:rPr>
+    </w:lvl>
+    <w:lvl w:ilvl="4" w:tplc="04090003" w:tentative="1">
+      <w:start w:val="1"/>
+      <w:numFmt w:val="bullet"/>
+      <w:lvlText w:val="o"/>
+      <w:lvlJc w:val="left"/>
+      <w:pPr>
+        <w:ind w:left="3600" w:hanging="360"/>
+      </w:pPr>
+      <w:rPr>
+        <w:rFonts w:ascii="Courier New" w:hAnsi="Courier New" w:cs="Courier New" w:hint="default"/>
+      </w:rPr>
+    </w:lvl>
+    <w:lvl w:ilvl="5" w:tplc="04090005" w:tentative="1">
+      <w:start w:val="1"/>
+      <w:numFmt w:val="bullet"/>
+      <w:lvlText w:val=""/>
+      <w:lvlJc w:val="left"/>
+      <w:pPr>
+        <w:ind w:left="4320" w:hanging="360"/>
+      </w:pPr>
+      <w:rPr>
+        <w:rFonts w:ascii="Wingdings" w:hAnsi="Wingdings" w:hint="default"/>
+      </w:rPr>
+    </w:lvl>
+    <w:lvl w:ilvl="6" w:tplc="04090001" w:tentative="1">
+      <w:start w:val="1"/>
+      <w:numFmt w:val="bullet"/>
+      <w:lvlText w:val=""/>
+      <w:lvlJc w:val="left"/>
+      <w:pPr>
+        <w:ind w:left="5040" w:hanging="360"/>
+      </w:pPr>
+      <w:rPr>
+        <w:rFonts w:ascii="Symbol" w:hAnsi="Symbol" w:hint="default"/>
+      </w:rPr>
+    </w:lvl>
+    <w:lvl w:ilvl="7" w:tplc="04090003" w:tentative="1">
+      <w:start w:val="1"/>
+      <w:numFmt w:val="bullet"/>
+      <w:lvlText w:val="o"/>
+      <w:lvlJc w:val="left"/>
+      <w:pPr>
+        <w:ind w:left="5760" w:hanging="360"/>
+      </w:pPr>
+      <w:rPr>
+        <w:rFonts w:ascii="Courier New" w:hAnsi="Courier New" w:cs="Courier New" w:hint="default"/>
+      </w:rPr>
+    </w:lvl>
+    <w:lvl w:ilvl="8" w:tplc="04090005" w:tentative="1">
+      <w:start w:val="1"/>
+      <w:numFmt w:val="bullet"/>
+      <w:lvlText w:val=""/>
+      <w:lvlJc w:val="left"/>
+      <w:pPr>
+        <w:ind w:left="6480" w:hanging="360"/>
+      </w:pPr>
+      <w:rPr>
+        <w:rFonts w:ascii="Wingdings" w:hAnsi="Wingdings" w:hint="default"/>
+      </w:rPr>
+    </w:lvl>
+  </w:abstractNum>
+  <w:num w:numId="1">
+    <w:abstractNumId w:val="2"/>
+  </w:num>
+  <w:num w:numId="2">
+    <w:abstractNumId w:val="1"/>
+  </w:num>
+  <w:num w:numId="3">
+    <w:abstractNumId w:val="0"/>
+  </w:num>
+</w:numbering>
 </file>
 
 <file path=word/styles.xml><?xml version="1.0" encoding="utf-8"?>
@@ -554,6 +1139,17 @@
     <w:semiHidden/>
     <w:unhideWhenUsed/>
   </w:style>
+  <w:style w:type="paragraph" w:styleId="ListParagraph">
+    <w:name w:val="List Paragraph"/>
+    <w:basedOn w:val="Normal"/>
+    <w:uiPriority w:val="34"/>
+    <w:qFormat/>
+    <w:rsid w:val="006E48D0"/>
+    <w:pPr>
+      <w:ind w:left="720"/>
+      <w:contextualSpacing/>
+    </w:pPr>
+  </w:style>
 </w:styles>
 </file>
 

</xml_diff>